<commit_message>
Final and HMWK 5 not graded
</commit_message>
<xml_diff>
--- a/OU Year 3 - 2018/F18 Semester/CSI 4500 - Foundamentals of OS/HMWK/HMWK 5/hw-fs.docx
+++ b/OU Year 3 - 2018/F18 Semester/CSI 4500 - Foundamentals of OS/HMWK/HMWK 5/hw-fs.docx
@@ -56,22 +56,55 @@
         <w:ind w:left="360"/>
         <w:jc w:val="center"/>
         <w:rPr>
-          <w:color w:val="auto"/>
-        </w:rPr>
-      </w:pPr>
-    </w:p>
-    <w:p>
-      <w:pPr>
-        <w:pStyle w:val="Default"/>
-        <w:rPr>
-          <w:color w:val="auto"/>
-        </w:rPr>
-      </w:pPr>
-      <w:r>
-        <w:rPr>
-          <w:color w:val="auto"/>
-        </w:rPr>
-        <w:t>Question 1. For each part of this question, assume that the disk has a total of 100 cylinders.</w:t>
+          <w:b/>
+          <w:color w:val="auto"/>
+        </w:rPr>
+      </w:pPr>
+      <w:r>
+        <w:rPr>
+          <w:b/>
+          <w:color w:val="auto"/>
+        </w:rPr>
+        <w:t>NOT GRADED, SOLUTION WILL BE GIVEN</w:t>
+      </w:r>
+      <w:r>
+        <w:rPr>
+          <w:b/>
+          <w:color w:val="auto"/>
+        </w:rPr>
+        <w:t xml:space="preserve"> </w:t>
+      </w:r>
+    </w:p>
+    <w:p>
+      <w:pPr>
+        <w:pStyle w:val="Default"/>
+        <w:ind w:left="360"/>
+        <w:jc w:val="center"/>
+        <w:rPr>
+          <w:color w:val="auto"/>
+        </w:rPr>
+      </w:pPr>
+    </w:p>
+    <w:p>
+      <w:pPr>
+        <w:pStyle w:val="Default"/>
+        <w:rPr>
+          <w:color w:val="auto"/>
+        </w:rPr>
+      </w:pPr>
+      <w:proofErr w:type="gramStart"/>
+      <w:r>
+        <w:rPr>
+          <w:color w:val="auto"/>
+        </w:rPr>
+        <w:t>Question 1.</w:t>
+      </w:r>
+      <w:proofErr w:type="gramEnd"/>
+      <w:r>
+        <w:rPr>
+          <w:color w:val="auto"/>
+        </w:rPr>
+        <w:t xml:space="preserve"> For each part of this question, assume that the disk has a total of 100 cylinders.</w:t>
       </w:r>
     </w:p>
     <w:p>
@@ -421,7 +454,6 @@
         <w:rPr>
           <w:color w:val="auto"/>
         </w:rPr>
-        <w:lastRenderedPageBreak/>
         <w:t>d)</w:t>
       </w:r>
       <w:r>

</xml_diff>